<commit_message>
update report + fix code
</commit_message>
<xml_diff>
--- a/doc/FYP final_report.docx
+++ b/doc/FYP final_report.docx
@@ -766,6 +766,7 @@
         </w:rPr>
       </w:pPr>
       <w:r>
+        <w:lastRenderedPageBreak/>
         <w:br w:type="page"/>
       </w:r>
     </w:p>
@@ -791,7 +792,6 @@
           <w:docPartGallery w:val="Table of Contents"/>
         </w:docPartObj>
       </w:sdtPr>
-      <w:sdtEndPr/>
       <w:sdtContent>
         <w:p>
           <w:pPr>
@@ -3913,11 +3913,11 @@
         </w:rPr>
       </w:pPr>
       <w:r>
-        <w:t xml:space="preserve">The communication coverage of Low Earth Orbit (LEO) satellites is much smaller than the higher altitude satellites. Ground stations can communicate with LEO satellites only when the satellite is in their visibility region and the duration of the visibility, and the communication vary for each LEO satellite passing over the station since LEO satellites move too fast over the Earth. (Cakaj et al., 2014). As a result, an LEO satellite may fly for many hours to end up in the </w:t>
+        <w:t xml:space="preserve">The communication coverage of Low Earth Orbit (LEO) satellites is much smaller than the higher altitude satellites. Ground stations can communicate with LEO satellites only when the satellite is in their visibility region and the duration of the visibility, and the communication vary for each LEO satellite passing over the station since LEO satellites move too fast over the Earth. </w:t>
       </w:r>
       <w:r>
         <w:lastRenderedPageBreak/>
-        <w:t xml:space="preserve">communication scope of a ground station. Since the number of ground stations on the ground is limited, it takes a long time for an LEO satellite to download the data to the ground. The data satellite must wait at the satellite before it comes in contact with a ground station (Vasisht et al., 2021). </w:t>
+        <w:t xml:space="preserve">(Cakaj et al., 2014). As a result, an LEO satellite may fly for many hours to end up in the communication scope of a ground station. Since the number of ground stations on the ground is limited, it takes a long time for an LEO satellite to download the data to the ground. The data satellite must wait at the satellite before it comes in contact with a ground station (Vasisht et al., 2021). </w:t>
       </w:r>
     </w:p>
     <w:p>
@@ -3978,6 +3978,7 @@
         <w:rPr>
           <w:rFonts w:eastAsiaTheme="minorEastAsia"/>
         </w:rPr>
+        <w:lastRenderedPageBreak/>
         <w:br w:type="page"/>
       </w:r>
     </w:p>
@@ -5050,6 +5051,7 @@
         <w:rPr>
           <w:rFonts w:eastAsiaTheme="minorEastAsia"/>
         </w:rPr>
+        <w:lastRenderedPageBreak/>
         <w:br w:type="page"/>
       </w:r>
     </w:p>
@@ -6392,7 +6394,21 @@
         <w:rPr>
           <w:rFonts w:eastAsiaTheme="minorEastAsia"/>
         </w:rPr>
-        <w:t>) which is the angle to measure the perpendicular to the earth’s surface. if the elevation angle of the ground station is 90 degrees, it means the satellite is right above the ground station. The elevation angle can be changed by the Earth's rotation and satellite movement. When the elevation angle is too small, the satellite will not able to communicate with the ground station.</w:t>
+        <w:t xml:space="preserve">) which is the angle to measure the perpendicular to the earth’s surface. if the elevation angle of the ground station is 90 degrees, it means the satellite is right above the ground station. The elevation angle can be changed by the Earth's rotation and satellite movement. When the elevation angle is too small, the satellite will </w:t>
+      </w:r>
+      <w:proofErr w:type="gramStart"/>
+      <w:r>
+        <w:rPr>
+          <w:rFonts w:eastAsiaTheme="minorEastAsia"/>
+        </w:rPr>
+        <w:t>not</w:t>
+      </w:r>
+      <w:proofErr w:type="gramEnd"/>
+      <w:r>
+        <w:rPr>
+          <w:rFonts w:eastAsiaTheme="minorEastAsia"/>
+        </w:rPr>
+        <w:t xml:space="preserve"> able to communicate with the ground station.</w:t>
       </w:r>
     </w:p>
     <w:p>
@@ -8925,6 +8941,7 @@
         <w:rPr>
           <w:rFonts w:eastAsiaTheme="minorEastAsia"/>
         </w:rPr>
+        <w:lastRenderedPageBreak/>
         <w:t xml:space="preserve">Fig. </w:t>
       </w:r>
       <w:r>
@@ -8950,7 +8967,6 @@
       </w:pPr>
       <w:bookmarkStart w:id="22" w:name="_Toc131480988"/>
       <w:r>
-        <w:lastRenderedPageBreak/>
         <w:t xml:space="preserve">Experiments and </w:t>
       </w:r>
       <w:r>
@@ -10698,6 +10714,73 @@
               <w:ind w:left="0" w:firstLine="0"/>
               <w:jc w:val="left"/>
               <w:rPr>
+                <w:rFonts w:eastAsiaTheme="minorEastAsia" w:hint="eastAsia"/>
+              </w:rPr>
+            </w:pPr>
+            <w:r>
+              <w:rPr>
+                <w:rFonts w:eastAsiaTheme="minorEastAsia"/>
+              </w:rPr>
+              <w:t xml:space="preserve">Argument </w:t>
+            </w:r>
+            <w:proofErr w:type="gramStart"/>
+            <w:r>
+              <w:rPr>
+                <w:rFonts w:eastAsiaTheme="minorEastAsia"/>
+              </w:rPr>
+              <w:t>Of</w:t>
+            </w:r>
+            <w:proofErr w:type="gramEnd"/>
+            <w:r>
+              <w:rPr>
+                <w:rFonts w:eastAsiaTheme="minorEastAsia"/>
+              </w:rPr>
+              <w:t xml:space="preserve"> Perigee</w:t>
+            </w:r>
+          </w:p>
+        </w:tc>
+        <w:tc>
+          <w:tcPr>
+            <w:tcW w:w="3260" w:type="dxa"/>
+          </w:tcPr>
+          <w:p>
+            <w:pPr>
+              <w:spacing w:afterLines="0" w:after="0" w:line="240" w:lineRule="auto"/>
+              <w:ind w:left="10" w:hangingChars="4" w:hanging="10"/>
+              <w:jc w:val="left"/>
+              <w:rPr>
+                <w:rFonts w:eastAsiaTheme="minorEastAsia" w:hint="eastAsia"/>
+              </w:rPr>
+            </w:pPr>
+            <w:r>
+              <w:rPr>
+                <w:rFonts w:eastAsiaTheme="minorEastAsia" w:hint="eastAsia"/>
+              </w:rPr>
+              <w:t>0</w:t>
+            </w:r>
+            <w:r>
+              <w:rPr>
+                <w:rFonts w:eastAsiaTheme="minorEastAsia"/>
+              </w:rPr>
+              <w:t xml:space="preserve"> degree</w:t>
+            </w:r>
+          </w:p>
+        </w:tc>
+      </w:tr>
+      <w:tr>
+        <w:trPr>
+          <w:jc w:val="center"/>
+        </w:trPr>
+        <w:tc>
+          <w:tcPr>
+            <w:tcW w:w="3823" w:type="dxa"/>
+          </w:tcPr>
+          <w:p>
+            <w:pPr>
+              <w:spacing w:afterLines="0" w:after="0" w:line="240" w:lineRule="auto"/>
+              <w:ind w:left="0" w:firstLine="0"/>
+              <w:jc w:val="left"/>
+              <w:rPr>
                 <w:rFonts w:eastAsiaTheme="minorEastAsia"/>
               </w:rPr>
             </w:pPr>
@@ -12739,7 +12822,14 @@
         <w:rPr>
           <w:rFonts w:eastAsiaTheme="minorEastAsia"/>
         </w:rPr>
-        <w:t>Based on the results, the average delay for transmitting data from an earth position to a position opposite on earth is about 3050 seconds. Furthermore, the comparison of transmit delay with latitude or longitude changes indicates that longitude changes have the most significant impact on the delay.</w:t>
+        <w:t xml:space="preserve">Based on the results, the average delay for transmitting data from an earth position to a position opposite on earth is about 3050 seconds. Furthermore, the comparison of transmit delay </w:t>
+      </w:r>
+      <w:r>
+        <w:rPr>
+          <w:rFonts w:eastAsiaTheme="minorEastAsia"/>
+        </w:rPr>
+        <w:lastRenderedPageBreak/>
+        <w:t>with latitude or longitude changes indicates that longitude changes have the most significant impact on the delay.</w:t>
       </w:r>
     </w:p>
     <w:p>
@@ -12755,7 +12845,6 @@
         <w:rPr>
           <w:rFonts w:eastAsiaTheme="minorEastAsia" w:hint="eastAsia"/>
         </w:rPr>
-        <w:lastRenderedPageBreak/>
         <w:t>T</w:t>
       </w:r>
       <w:r>
@@ -15844,6 +15933,7 @@
               <w:rPr>
                 <w:rFonts w:eastAsiaTheme="minorEastAsia" w:hint="eastAsia"/>
               </w:rPr>
+              <w:lastRenderedPageBreak/>
               <w:t>9</w:t>
             </w:r>
             <w:r>
@@ -16212,7 +16302,6 @@
         <w:rPr>
           <w:rFonts w:eastAsiaTheme="minorEastAsia"/>
         </w:rPr>
-        <w:lastRenderedPageBreak/>
         <w:t>Based on the results, the delay for transmitting data is above 10 seconds. When there not exists a ground station nearby the Satellite orbit, it will cost a large number of delays to transmit the data. Furthermore, the unstable delay of the traditional method is not meet the real-time system constraints</w:t>
       </w:r>
       <w:r>
@@ -16672,7 +16761,7 @@
               <w:rPr>
                 <w:rFonts w:eastAsiaTheme="minorEastAsia"/>
               </w:rPr>
-              <w:t>0.746</w:t>
+              <w:t>0.739</w:t>
             </w:r>
           </w:p>
         </w:tc>
@@ -16692,7 +16781,7 @@
               <w:rPr>
                 <w:rFonts w:eastAsiaTheme="minorEastAsia"/>
               </w:rPr>
-              <w:t>0.744</w:t>
+              <w:t>0.740</w:t>
             </w:r>
           </w:p>
         </w:tc>
@@ -16713,7 +16802,13 @@
               <w:rPr>
                 <w:rFonts w:eastAsiaTheme="minorEastAsia"/>
               </w:rPr>
-              <w:t>0.745</w:t>
+              <w:t>0.91</w:t>
+            </w:r>
+            <w:r>
+              <w:rPr>
+                <w:rFonts w:eastAsiaTheme="minorEastAsia"/>
+              </w:rPr>
+              <w:t>2</w:t>
             </w:r>
           </w:p>
         </w:tc>
@@ -16838,7 +16933,7 @@
               <w:rPr>
                 <w:rFonts w:eastAsiaTheme="minorEastAsia"/>
               </w:rPr>
-              <w:t>0.749</w:t>
+              <w:t>0.738</w:t>
             </w:r>
           </w:p>
         </w:tc>
@@ -16859,7 +16954,7 @@
               <w:rPr>
                 <w:rFonts w:eastAsiaTheme="minorEastAsia"/>
               </w:rPr>
-              <w:t>0.749</w:t>
+              <w:t>0.743</w:t>
             </w:r>
           </w:p>
         </w:tc>
@@ -16880,7 +16975,7 @@
               <w:rPr>
                 <w:rFonts w:eastAsiaTheme="minorEastAsia"/>
               </w:rPr>
-              <w:t>0.745</w:t>
+              <w:t>0.740</w:t>
             </w:r>
           </w:p>
         </w:tc>
@@ -17053,7 +17148,7 @@
               <w:rPr>
                 <w:rFonts w:eastAsiaTheme="minorEastAsia"/>
               </w:rPr>
-              <w:t>0.923</w:t>
+              <w:t>0.918</w:t>
             </w:r>
           </w:p>
         </w:tc>
@@ -17166,7 +17261,7 @@
               <w:rPr>
                 <w:rFonts w:eastAsiaTheme="minorEastAsia"/>
               </w:rPr>
-              <w:t>0.347</w:t>
+              <w:t>0.348</w:t>
             </w:r>
           </w:p>
         </w:tc>
@@ -17187,7 +17282,7 @@
               <w:rPr>
                 <w:rFonts w:eastAsiaTheme="minorEastAsia"/>
               </w:rPr>
-              <w:t>0.354</w:t>
+              <w:t>0.348</w:t>
             </w:r>
           </w:p>
         </w:tc>
@@ -17208,7 +17303,7 @@
               <w:rPr>
                 <w:rFonts w:eastAsiaTheme="minorEastAsia"/>
               </w:rPr>
-              <w:t>0.347</w:t>
+              <w:t>0.348</w:t>
             </w:r>
           </w:p>
         </w:tc>
@@ -17321,7 +17416,7 @@
               <w:rPr>
                 <w:rFonts w:eastAsiaTheme="minorEastAsia"/>
               </w:rPr>
-              <w:t>0.364</w:t>
+              <w:t>0.358</w:t>
             </w:r>
           </w:p>
         </w:tc>
@@ -17342,7 +17437,7 @@
               <w:rPr>
                 <w:rFonts w:eastAsiaTheme="minorEastAsia"/>
               </w:rPr>
-              <w:t>0.362</w:t>
+              <w:t>0.358</w:t>
             </w:r>
           </w:p>
         </w:tc>
@@ -17352,6 +17447,9 @@
           </w:tcPr>
           <w:p>
             <w:pPr>
+              <w:tabs>
+                <w:tab w:val="left" w:pos="927"/>
+              </w:tabs>
               <w:spacing w:afterLines="0" w:after="0" w:line="240" w:lineRule="auto"/>
               <w:ind w:left="0" w:firstLine="0"/>
               <w:jc w:val="left"/>
@@ -17363,7 +17461,7 @@
               <w:rPr>
                 <w:rFonts w:eastAsiaTheme="minorEastAsia"/>
               </w:rPr>
-              <w:t>0.525</w:t>
+              <w:t>0.526</w:t>
             </w:r>
           </w:p>
         </w:tc>
@@ -17476,7 +17574,7 @@
               <w:rPr>
                 <w:rFonts w:eastAsiaTheme="minorEastAsia"/>
               </w:rPr>
-              <w:t>0.556</w:t>
+              <w:t>0.728</w:t>
             </w:r>
           </w:p>
         </w:tc>
@@ -17497,7 +17595,7 @@
               <w:rPr>
                 <w:rFonts w:eastAsiaTheme="minorEastAsia"/>
               </w:rPr>
-              <w:t>0.554</w:t>
+              <w:t>0.719</w:t>
             </w:r>
           </w:p>
         </w:tc>
@@ -17518,7 +17616,7 @@
               <w:rPr>
                 <w:rFonts w:eastAsiaTheme="minorEastAsia"/>
               </w:rPr>
-              <w:t>1.099</w:t>
+              <w:t>1.062</w:t>
             </w:r>
           </w:p>
         </w:tc>
@@ -17625,7 +17723,7 @@
               <w:rPr>
                 <w:rFonts w:eastAsiaTheme="minorEastAsia"/>
               </w:rPr>
-              <w:t>0.357</w:t>
+              <w:t>0.349</w:t>
             </w:r>
           </w:p>
         </w:tc>
@@ -17646,7 +17744,7 @@
               <w:rPr>
                 <w:rFonts w:eastAsiaTheme="minorEastAsia"/>
               </w:rPr>
-              <w:t>0.350</w:t>
+              <w:t>0.344</w:t>
             </w:r>
           </w:p>
         </w:tc>
@@ -17667,7 +17765,7 @@
               <w:rPr>
                 <w:rFonts w:eastAsiaTheme="minorEastAsia"/>
               </w:rPr>
-              <w:t>0.356</w:t>
+              <w:t>0.349</w:t>
             </w:r>
           </w:p>
         </w:tc>
@@ -17780,7 +17878,7 @@
               <w:rPr>
                 <w:rFonts w:eastAsiaTheme="minorEastAsia"/>
               </w:rPr>
-              <w:t>0.365</w:t>
+              <w:t>0.357</w:t>
             </w:r>
           </w:p>
         </w:tc>
@@ -17801,7 +17899,7 @@
               <w:rPr>
                 <w:rFonts w:eastAsiaTheme="minorEastAsia"/>
               </w:rPr>
-              <w:t>0.362</w:t>
+              <w:t>0.356</w:t>
             </w:r>
           </w:p>
         </w:tc>
@@ -17811,6 +17909,9 @@
           </w:tcPr>
           <w:p>
             <w:pPr>
+              <w:tabs>
+                <w:tab w:val="left" w:pos="902"/>
+              </w:tabs>
               <w:spacing w:afterLines="0" w:after="0" w:line="240" w:lineRule="auto"/>
               <w:ind w:left="0" w:firstLine="0"/>
               <w:jc w:val="left"/>
@@ -17822,7 +17923,7 @@
               <w:rPr>
                 <w:rFonts w:eastAsiaTheme="minorEastAsia"/>
               </w:rPr>
-              <w:t>0.365</w:t>
+              <w:t>0.357</w:t>
             </w:r>
           </w:p>
         </w:tc>
@@ -17935,7 +18036,7 @@
               <w:rPr>
                 <w:rFonts w:eastAsiaTheme="minorEastAsia"/>
               </w:rPr>
-              <w:t>0.548</w:t>
+              <w:t>0.539</w:t>
             </w:r>
           </w:p>
         </w:tc>
@@ -17956,7 +18057,7 @@
               <w:rPr>
                 <w:rFonts w:eastAsiaTheme="minorEastAsia"/>
               </w:rPr>
-              <w:t>0.546</w:t>
+              <w:t>0.535</w:t>
             </w:r>
           </w:p>
         </w:tc>
@@ -17976,7 +18077,7 @@
               <w:rPr>
                 <w:rFonts w:eastAsiaTheme="minorEastAsia"/>
               </w:rPr>
-              <w:t>0.548</w:t>
+              <w:t>0.540</w:t>
             </w:r>
           </w:p>
         </w:tc>
@@ -18102,19 +18203,31 @@
         <w:rPr>
           <w:rFonts w:eastAsiaTheme="minorEastAsia"/>
         </w:rPr>
-        <w:t>0.42</w:t>
-      </w:r>
-      <w:r>
-        <w:rPr>
-          <w:rFonts w:eastAsiaTheme="minorEastAsia"/>
-        </w:rPr>
-        <w:t xml:space="preserve">3 seconds for A*, </w:t>
-      </w:r>
-      <w:r>
-        <w:rPr>
-          <w:rFonts w:eastAsiaTheme="minorEastAsia"/>
-        </w:rPr>
-        <w:t>0.421</w:t>
+        <w:t>0.</w:t>
+      </w:r>
+      <w:r>
+        <w:rPr>
+          <w:rFonts w:eastAsiaTheme="minorEastAsia"/>
+        </w:rPr>
+        <w:t>544</w:t>
+      </w:r>
+      <w:r>
+        <w:rPr>
+          <w:rFonts w:eastAsiaTheme="minorEastAsia"/>
+        </w:rPr>
+        <w:t xml:space="preserve"> seconds for A*, </w:t>
+      </w:r>
+      <w:r>
+        <w:rPr>
+          <w:rFonts w:eastAsiaTheme="minorEastAsia"/>
+        </w:rPr>
+        <w:t>0.</w:t>
+      </w:r>
+      <w:r>
+        <w:rPr>
+          <w:rFonts w:eastAsiaTheme="minorEastAsia"/>
+        </w:rPr>
+        <w:t>543</w:t>
       </w:r>
       <w:r>
         <w:rPr>
@@ -18138,7 +18251,13 @@
         <w:rPr>
           <w:rFonts w:eastAsiaTheme="minorEastAsia"/>
         </w:rPr>
-        <w:t>0.540</w:t>
+        <w:t>0.</w:t>
+      </w:r>
+      <w:r>
+        <w:rPr>
+          <w:rFonts w:eastAsiaTheme="minorEastAsia"/>
+        </w:rPr>
+        <w:t>639</w:t>
       </w:r>
       <w:r>
         <w:rPr>
@@ -18156,7 +18275,37 @@
         <w:rPr>
           <w:rFonts w:eastAsiaTheme="minorEastAsia"/>
         </w:rPr>
-        <w:t>the Dijkstra algorithm outperforms the others.</w:t>
+        <w:t>the Dijkstra algorithm outperforms the others</w:t>
+      </w:r>
+      <w:r>
+        <w:rPr>
+          <w:rFonts w:eastAsiaTheme="minorEastAsia"/>
+        </w:rPr>
+        <w:t xml:space="preserve">, and A* </w:t>
+      </w:r>
+      <w:r>
+        <w:rPr>
+          <w:rFonts w:eastAsiaTheme="minorEastAsia"/>
+        </w:rPr>
+        <w:t>algorithm</w:t>
+      </w:r>
+      <w:r>
+        <w:rPr>
+          <w:rFonts w:eastAsiaTheme="minorEastAsia"/>
+        </w:rPr>
+        <w:t xml:space="preserve"> having close performance with </w:t>
+      </w:r>
+      <w:r>
+        <w:rPr>
+          <w:rFonts w:eastAsiaTheme="minorEastAsia"/>
+        </w:rPr>
+        <w:t>Dijkstra algorithm</w:t>
+      </w:r>
+      <w:r>
+        <w:rPr>
+          <w:rFonts w:eastAsiaTheme="minorEastAsia"/>
+        </w:rPr>
+        <w:t>.</w:t>
       </w:r>
     </w:p>
     <w:p>
@@ -18171,6 +18320,7 @@
         <w:rPr>
           <w:rFonts w:eastAsiaTheme="minorEastAsia"/>
         </w:rPr>
+        <w:lastRenderedPageBreak/>
         <w:t xml:space="preserve">The findings from Table </w:t>
       </w:r>
       <w:r>
@@ -18198,7 +18348,6 @@
         <w:rPr>
           <w:rFonts w:eastAsiaTheme="minorEastAsia"/>
         </w:rPr>
-        <w:lastRenderedPageBreak/>
         <w:t>Conclusion</w:t>
       </w:r>
       <w:bookmarkEnd w:id="37"/>
@@ -18475,7 +18624,27 @@
           <w:kern w:val="0"/>
           <w:szCs w:val="24"/>
         </w:rPr>
-        <w:t>Z. Qu, G. Zhang, H. Cao and J. Xie, "LEO Satellite Constellation for Internet of Things," in IEEE Access, vol. 5, pp. 18391-18401, 2017, doi: 10.1109/ACCESS.2017.2735988.</w:t>
+        <w:t xml:space="preserve">Z. Qu, G. Zhang, H. </w:t>
+      </w:r>
+      <w:proofErr w:type="gramStart"/>
+      <w:r>
+        <w:rPr>
+          <w:rFonts w:eastAsiaTheme="minorEastAsia"/>
+          <w:color w:val="auto"/>
+          <w:kern w:val="0"/>
+          <w:szCs w:val="24"/>
+        </w:rPr>
+        <w:t>Cao</w:t>
+      </w:r>
+      <w:proofErr w:type="gramEnd"/>
+      <w:r>
+        <w:rPr>
+          <w:rFonts w:eastAsiaTheme="minorEastAsia"/>
+          <w:color w:val="auto"/>
+          <w:kern w:val="0"/>
+          <w:szCs w:val="24"/>
+        </w:rPr>
+        <w:t xml:space="preserve"> and J. Xie, "LEO Satellite Constellation for Internet of Things," in IEEE Access, vol. 5, pp. 18391-18401, 2017, doi: 10.1109/ACCESS.2017.2735988.</w:t>
       </w:r>
     </w:p>
     <w:p>
@@ -18617,7 +18786,10 @@
     <w:sectPr>
       <w:headerReference w:type="even" r:id="rId23"/>
       <w:headerReference w:type="default" r:id="rId24"/>
-      <w:headerReference w:type="first" r:id="rId25"/>
+      <w:footerReference w:type="even" r:id="rId25"/>
+      <w:footerReference w:type="default" r:id="rId26"/>
+      <w:headerReference w:type="first" r:id="rId27"/>
+      <w:footerReference w:type="first" r:id="rId28"/>
       <w:pgSz w:w="11908" w:h="16836"/>
       <w:pgMar w:top="1134" w:right="1134" w:bottom="1134" w:left="1418" w:header="856" w:footer="720" w:gutter="0"/>
       <w:cols w:space="720"/>
@@ -18649,6 +18821,39 @@
     </w:p>
   </w:endnote>
 </w:endnotes>
+</file>
+
+<file path=word/footer1.xml><?xml version="1.0" encoding="utf-8"?>
+<w:ftr xmlns:wpc="http://schemas.microsoft.com/office/word/2010/wordprocessingCanvas" xmlns:cx="http://schemas.microsoft.com/office/drawing/2014/chartex" xmlns:cx1="http://schemas.microsoft.com/office/drawing/2015/9/8/chartex" xmlns:cx2="http://schemas.microsoft.com/office/drawing/2015/10/21/chartex" xmlns:cx3="http://schemas.microsoft.com/office/drawing/2016/5/9/chartex" xmlns:cx4="http://schemas.microsoft.com/office/drawing/2016/5/10/chartex" xmlns:cx5="http://schemas.microsoft.com/office/drawing/2016/5/11/chartex" xmlns:cx6="http://schemas.microsoft.com/office/drawing/2016/5/12/chartex" xmlns:cx7="http://schemas.microsoft.com/office/drawing/2016/5/13/chartex" xmlns:cx8="http://schemas.microsoft.com/office/drawing/2016/5/14/chartex" xmlns:mc="http://schemas.openxmlformats.org/markup-compatibility/2006" xmlns:aink="http://schemas.microsoft.com/office/drawing/2016/ink" xmlns:am3d="http://schemas.microsoft.com/office/drawing/2017/model3d" xmlns:o="urn:schemas-microsoft-com:office:office" xmlns:r="http://schemas.openxmlformats.org/officeDocument/2006/relationships" xmlns:m="http://schemas.openxmlformats.org/officeDocument/2006/math" xmlns:v="urn:schemas-microsoft-com:vml" xmlns:wp14="http://schemas.microsoft.com/office/word/2010/wordprocessingDrawing" xmlns:wp="http://schemas.openxmlformats.org/drawingml/2006/wordprocessingDrawing" xmlns:w10="urn:schemas-microsoft-com:office:word" xmlns:w="http://schemas.openxmlformats.org/wordprocessingml/2006/main" xmlns:w14="http://schemas.microsoft.com/office/word/2010/wordml" xmlns:w15="http://schemas.microsoft.com/office/word/2012/wordml" xmlns:w16cex="http://schemas.microsoft.com/office/word/2018/wordml/cex" xmlns:w16cid="http://schemas.microsoft.com/office/word/2016/wordml/cid" xmlns:w16="http://schemas.microsoft.com/office/word/2018/wordml" xmlns:w16sdtdh="http://schemas.microsoft.com/office/word/2020/wordml/sdtdatahash" xmlns:w16se="http://schemas.microsoft.com/office/word/2015/wordml/symex" xmlns:wpg="http://schemas.microsoft.com/office/word/2010/wordprocessingGroup" xmlns:wpi="http://schemas.microsoft.com/office/word/2010/wordprocessingInk" xmlns:wne="http://schemas.microsoft.com/office/word/2006/wordml" xmlns:wps="http://schemas.microsoft.com/office/word/2010/wordprocessingShape" mc:Ignorable="w14 w15 w16se w16cid w16 w16cex w16sdtdh wp14">
+  <w:p>
+    <w:pPr>
+      <w:pStyle w:val="ac"/>
+      <w:spacing w:after="144"/>
+    </w:pPr>
+  </w:p>
+</w:ftr>
+</file>
+
+<file path=word/footer2.xml><?xml version="1.0" encoding="utf-8"?>
+<w:ftr xmlns:wpc="http://schemas.microsoft.com/office/word/2010/wordprocessingCanvas" xmlns:cx="http://schemas.microsoft.com/office/drawing/2014/chartex" xmlns:cx1="http://schemas.microsoft.com/office/drawing/2015/9/8/chartex" xmlns:cx2="http://schemas.microsoft.com/office/drawing/2015/10/21/chartex" xmlns:cx3="http://schemas.microsoft.com/office/drawing/2016/5/9/chartex" xmlns:cx4="http://schemas.microsoft.com/office/drawing/2016/5/10/chartex" xmlns:cx5="http://schemas.microsoft.com/office/drawing/2016/5/11/chartex" xmlns:cx6="http://schemas.microsoft.com/office/drawing/2016/5/12/chartex" xmlns:cx7="http://schemas.microsoft.com/office/drawing/2016/5/13/chartex" xmlns:cx8="http://schemas.microsoft.com/office/drawing/2016/5/14/chartex" xmlns:mc="http://schemas.openxmlformats.org/markup-compatibility/2006" xmlns:aink="http://schemas.microsoft.com/office/drawing/2016/ink" xmlns:am3d="http://schemas.microsoft.com/office/drawing/2017/model3d" xmlns:o="urn:schemas-microsoft-com:office:office" xmlns:r="http://schemas.openxmlformats.org/officeDocument/2006/relationships" xmlns:m="http://schemas.openxmlformats.org/officeDocument/2006/math" xmlns:v="urn:schemas-microsoft-com:vml" xmlns:wp14="http://schemas.microsoft.com/office/word/2010/wordprocessingDrawing" xmlns:wp="http://schemas.openxmlformats.org/drawingml/2006/wordprocessingDrawing" xmlns:w10="urn:schemas-microsoft-com:office:word" xmlns:w="http://schemas.openxmlformats.org/wordprocessingml/2006/main" xmlns:w14="http://schemas.microsoft.com/office/word/2010/wordml" xmlns:w15="http://schemas.microsoft.com/office/word/2012/wordml" xmlns:w16cex="http://schemas.microsoft.com/office/word/2018/wordml/cex" xmlns:w16cid="http://schemas.microsoft.com/office/word/2016/wordml/cid" xmlns:w16="http://schemas.microsoft.com/office/word/2018/wordml" xmlns:w16sdtdh="http://schemas.microsoft.com/office/word/2020/wordml/sdtdatahash" xmlns:w16se="http://schemas.microsoft.com/office/word/2015/wordml/symex" xmlns:wpg="http://schemas.microsoft.com/office/word/2010/wordprocessingGroup" xmlns:wpi="http://schemas.microsoft.com/office/word/2010/wordprocessingInk" xmlns:wne="http://schemas.microsoft.com/office/word/2006/wordml" xmlns:wps="http://schemas.microsoft.com/office/word/2010/wordprocessingShape" mc:Ignorable="w14 w15 w16se w16cid w16 w16cex w16sdtdh wp14">
+  <w:p>
+    <w:pPr>
+      <w:pStyle w:val="ac"/>
+      <w:spacing w:after="144"/>
+    </w:pPr>
+  </w:p>
+</w:ftr>
+</file>
+
+<file path=word/footer3.xml><?xml version="1.0" encoding="utf-8"?>
+<w:ftr xmlns:wpc="http://schemas.microsoft.com/office/word/2010/wordprocessingCanvas" xmlns:cx="http://schemas.microsoft.com/office/drawing/2014/chartex" xmlns:cx1="http://schemas.microsoft.com/office/drawing/2015/9/8/chartex" xmlns:cx2="http://schemas.microsoft.com/office/drawing/2015/10/21/chartex" xmlns:cx3="http://schemas.microsoft.com/office/drawing/2016/5/9/chartex" xmlns:cx4="http://schemas.microsoft.com/office/drawing/2016/5/10/chartex" xmlns:cx5="http://schemas.microsoft.com/office/drawing/2016/5/11/chartex" xmlns:cx6="http://schemas.microsoft.com/office/drawing/2016/5/12/chartex" xmlns:cx7="http://schemas.microsoft.com/office/drawing/2016/5/13/chartex" xmlns:cx8="http://schemas.microsoft.com/office/drawing/2016/5/14/chartex" xmlns:mc="http://schemas.openxmlformats.org/markup-compatibility/2006" xmlns:aink="http://schemas.microsoft.com/office/drawing/2016/ink" xmlns:am3d="http://schemas.microsoft.com/office/drawing/2017/model3d" xmlns:o="urn:schemas-microsoft-com:office:office" xmlns:r="http://schemas.openxmlformats.org/officeDocument/2006/relationships" xmlns:m="http://schemas.openxmlformats.org/officeDocument/2006/math" xmlns:v="urn:schemas-microsoft-com:vml" xmlns:wp14="http://schemas.microsoft.com/office/word/2010/wordprocessingDrawing" xmlns:wp="http://schemas.openxmlformats.org/drawingml/2006/wordprocessingDrawing" xmlns:w10="urn:schemas-microsoft-com:office:word" xmlns:w="http://schemas.openxmlformats.org/wordprocessingml/2006/main" xmlns:w14="http://schemas.microsoft.com/office/word/2010/wordml" xmlns:w15="http://schemas.microsoft.com/office/word/2012/wordml" xmlns:w16cex="http://schemas.microsoft.com/office/word/2018/wordml/cex" xmlns:w16cid="http://schemas.microsoft.com/office/word/2016/wordml/cid" xmlns:w16="http://schemas.microsoft.com/office/word/2018/wordml" xmlns:w16sdtdh="http://schemas.microsoft.com/office/word/2020/wordml/sdtdatahash" xmlns:w16se="http://schemas.microsoft.com/office/word/2015/wordml/symex" xmlns:wpg="http://schemas.microsoft.com/office/word/2010/wordprocessingGroup" xmlns:wpi="http://schemas.microsoft.com/office/word/2010/wordprocessingInk" xmlns:wne="http://schemas.microsoft.com/office/word/2006/wordml" xmlns:wps="http://schemas.microsoft.com/office/word/2010/wordprocessingShape" mc:Ignorable="w14 w15 w16se w16cid w16 w16cex w16sdtdh wp14">
+  <w:p>
+    <w:pPr>
+      <w:pStyle w:val="ac"/>
+      <w:spacing w:after="144"/>
+    </w:pPr>
+  </w:p>
+</w:ftr>
 </file>
 
 <file path=word/footnotes.xml><?xml version="1.0" encoding="utf-8"?>
@@ -23107,16 +23312,15 @@
 </file>
 
 <file path=customXml/item1.xml><?xml version="1.0" encoding="utf-8"?>
-<p:properties xmlns:p="http://schemas.microsoft.com/office/2006/metadata/properties" xmlns:xsi="http://www.w3.org/2001/XMLSchema-instance" xmlns:pc="http://schemas.microsoft.com/office/infopath/2007/PartnerControls">
-  <documentManagement/>
-</p:properties>
+<?mso-contentType ?>
+<FormTemplates xmlns="http://schemas.microsoft.com/sharepoint/v3/contenttype/forms">
+  <Display>DocumentLibraryForm</Display>
+  <Edit>DocumentLibraryForm</Edit>
+  <New>DocumentLibraryForm</New>
+</FormTemplates>
 </file>
 
 <file path=customXml/item2.xml><?xml version="1.0" encoding="utf-8"?>
-<b:Sources xmlns:b="http://schemas.openxmlformats.org/officeDocument/2006/bibliography" xmlns="http://schemas.openxmlformats.org/officeDocument/2006/bibliography" SelectedStyle="\APASixthEditionOfficeOnline.xsl" StyleName="APA" Version="6"/>
-</file>
-
-<file path=customXml/item3.xml><?xml version="1.0" encoding="utf-8"?>
 <ct:contentTypeSchema xmlns:ct="http://schemas.microsoft.com/office/2006/metadata/contentType" xmlns:ma="http://schemas.microsoft.com/office/2006/metadata/properties/metaAttributes" ct:_="" ma:_="" ma:contentTypeName="Document" ma:contentTypeID="0x01010007C04BBD57A26F47BFB50F8438082D60" ma:contentTypeVersion="4" ma:contentTypeDescription="Create a new document." ma:contentTypeScope="" ma:versionID="fb6c277437793da61ed3837e2de4d0ed">
   <xsd:schema xmlns:xsd="http://www.w3.org/2001/XMLSchema" xmlns:xs="http://www.w3.org/2001/XMLSchema" xmlns:p="http://schemas.microsoft.com/office/2006/metadata/properties" xmlns:ns3="dbf19d21-e4f7-4e83-ae9c-530cfc7874b4" targetNamespace="http://schemas.microsoft.com/office/2006/metadata/properties" ma:root="true" ma:fieldsID="a8950f1a47d3ff3c597fd52377878153" ns3:_="">
     <xsd:import namespace="dbf19d21-e4f7-4e83-ae9c-530cfc7874b4"/>
@@ -23260,33 +23464,25 @@
 </ct:contentTypeSchema>
 </file>
 
+<file path=customXml/item3.xml><?xml version="1.0" encoding="utf-8"?>
+<b:Sources xmlns:b="http://schemas.openxmlformats.org/officeDocument/2006/bibliography" xmlns="http://schemas.openxmlformats.org/officeDocument/2006/bibliography" SelectedStyle="\APASixthEditionOfficeOnline.xsl" StyleName="APA" Version="6"/>
+</file>
+
 <file path=customXml/item4.xml><?xml version="1.0" encoding="utf-8"?>
-<?mso-contentType ?>
-<FormTemplates xmlns="http://schemas.microsoft.com/sharepoint/v3/contenttype/forms">
-  <Display>DocumentLibraryForm</Display>
-  <Edit>DocumentLibraryForm</Edit>
-  <New>DocumentLibraryForm</New>
-</FormTemplates>
+<p:properties xmlns:p="http://schemas.microsoft.com/office/2006/metadata/properties" xmlns:xsi="http://www.w3.org/2001/XMLSchema-instance" xmlns:pc="http://schemas.microsoft.com/office/infopath/2007/PartnerControls">
+  <documentManagement/>
+</p:properties>
 </file>
 
 <file path=customXml/itemProps1.xml><?xml version="1.0" encoding="utf-8"?>
-<ds:datastoreItem xmlns:ds="http://schemas.openxmlformats.org/officeDocument/2006/customXml" ds:itemID="{ABA3B7B0-CB68-416E-9DC2-3F1E133C0BBD}">
+<ds:datastoreItem xmlns:ds="http://schemas.openxmlformats.org/officeDocument/2006/customXml" ds:itemID="{07E393CC-201E-433E-8665-8689C8CEE149}">
   <ds:schemaRefs>
-    <ds:schemaRef ds:uri="http://schemas.microsoft.com/office/2006/metadata/properties"/>
-    <ds:schemaRef ds:uri="http://schemas.microsoft.com/office/infopath/2007/PartnerControls"/>
+    <ds:schemaRef ds:uri="http://schemas.microsoft.com/sharepoint/v3/contenttype/forms"/>
   </ds:schemaRefs>
 </ds:datastoreItem>
 </file>
 
 <file path=customXml/itemProps2.xml><?xml version="1.0" encoding="utf-8"?>
-<ds:datastoreItem xmlns:ds="http://schemas.openxmlformats.org/officeDocument/2006/customXml" ds:itemID="{5B9A36F8-0C12-4785-9790-AB427CA81E62}">
-  <ds:schemaRefs>
-    <ds:schemaRef ds:uri="http://schemas.openxmlformats.org/officeDocument/2006/bibliography"/>
-  </ds:schemaRefs>
-</ds:datastoreItem>
-</file>
-
-<file path=customXml/itemProps3.xml><?xml version="1.0" encoding="utf-8"?>
 <ds:datastoreItem xmlns:ds="http://schemas.openxmlformats.org/officeDocument/2006/customXml" ds:itemID="{F904C791-263A-41B7-B207-6BD25D1AB941}">
   <ds:schemaRefs>
     <ds:schemaRef ds:uri="http://schemas.microsoft.com/office/2006/metadata/contentType"/>
@@ -23304,10 +23500,19 @@
 </ds:datastoreItem>
 </file>
 
+<file path=customXml/itemProps3.xml><?xml version="1.0" encoding="utf-8"?>
+<ds:datastoreItem xmlns:ds="http://schemas.openxmlformats.org/officeDocument/2006/customXml" ds:itemID="{5B9A36F8-0C12-4785-9790-AB427CA81E62}">
+  <ds:schemaRefs>
+    <ds:schemaRef ds:uri="http://schemas.openxmlformats.org/officeDocument/2006/bibliography"/>
+  </ds:schemaRefs>
+</ds:datastoreItem>
+</file>
+
 <file path=customXml/itemProps4.xml><?xml version="1.0" encoding="utf-8"?>
-<ds:datastoreItem xmlns:ds="http://schemas.openxmlformats.org/officeDocument/2006/customXml" ds:itemID="{07E393CC-201E-433E-8665-8689C8CEE149}">
+<ds:datastoreItem xmlns:ds="http://schemas.openxmlformats.org/officeDocument/2006/customXml" ds:itemID="{ABA3B7B0-CB68-416E-9DC2-3F1E133C0BBD}">
   <ds:schemaRefs>
-    <ds:schemaRef ds:uri="http://schemas.microsoft.com/sharepoint/v3/contenttype/forms"/>
+    <ds:schemaRef ds:uri="http://schemas.microsoft.com/office/2006/metadata/properties"/>
+    <ds:schemaRef ds:uri="http://schemas.microsoft.com/office/infopath/2007/PartnerControls"/>
   </ds:schemaRefs>
 </ds:datastoreItem>
 </file>
</xml_diff>